<commit_message>
Tested core word set
</commit_message>
<xml_diff>
--- a/documents/MZ System.docx
+++ b/documents/MZ System.docx
@@ -2107,7 +2107,6 @@
             <w:r>
               <w:rPr>
                 <w:rFonts w:ascii="Verdana" w:hAnsi="Verdana"/>
-                <w:color w:val="CE181E"/>
               </w:rPr>
               <w:t>: &lt;name&gt;</w:t>
             </w:r>
@@ -2193,7 +2192,6 @@
             <w:r>
               <w:rPr>
                 <w:rFonts w:ascii="Verdana" w:hAnsi="Verdana"/>
-                <w:color w:val="158466"/>
               </w:rPr>
               <w:t>!</w:t>
             </w:r>
@@ -2547,13 +2545,11 @@
               <w:jc w:val="center"/>
               <w:rPr>
                 <w:rFonts w:ascii="Verdana" w:hAnsi="Verdana"/>
-                <w:color w:val="158466"/>
-              </w:rPr>
-            </w:pPr>
-            <w:r>
-              <w:rPr>
-                <w:rFonts w:ascii="Verdana" w:hAnsi="Verdana"/>
-                <w:color w:val="158466"/>
+              </w:rPr>
+            </w:pPr>
+            <w:r>
+              <w:rPr>
+                <w:rFonts w:ascii="Verdana" w:hAnsi="Verdana"/>
               </w:rPr>
               <w:t>@</w:t>
             </w:r>
@@ -2929,13 +2925,11 @@
               <w:jc w:val="center"/>
               <w:rPr>
                 <w:rFonts w:ascii="Verdana" w:hAnsi="Verdana"/>
-                <w:color w:val="158466"/>
-              </w:rPr>
-            </w:pPr>
-            <w:r>
-              <w:rPr>
-                <w:rFonts w:ascii="Verdana" w:hAnsi="Verdana"/>
-                <w:color w:val="158466"/>
+              </w:rPr>
+            </w:pPr>
+            <w:r>
+              <w:rPr>
+                <w:rFonts w:ascii="Verdana" w:hAnsi="Verdana"/>
               </w:rPr>
               <w:t>+!</w:t>
             </w:r>
@@ -4182,7 +4176,6 @@
             <w:r>
               <w:rPr>
                 <w:rFonts w:ascii="Verdana" w:hAnsi="Verdana"/>
-                <w:color w:val="158466"/>
               </w:rPr>
               <w:t>break</w:t>
             </w:r>
@@ -4253,7 +4246,23 @@
                 <w:rFonts w:ascii="Verdana" w:hAnsi="Verdana"/>
                 <w:color w:val="000000"/>
               </w:rPr>
-              <w:t>Cspect</w:t>
+              <w:t>C</w:t>
+            </w:r>
+            <w:r>
+              <w:rPr>
+                <w:rFonts w:ascii="Verdana" w:hAnsi="Verdana"/>
+                <w:color w:val="000000"/>
+              </w:rPr>
+              <w:t>S</w:t>
+            </w:r>
+            <w:bookmarkStart w:id="0" w:name="_GoBack"/>
+            <w:bookmarkEnd w:id="0"/>
+            <w:r>
+              <w:rPr>
+                <w:rFonts w:ascii="Verdana" w:hAnsi="Verdana"/>
+                <w:color w:val="000000"/>
+              </w:rPr>
+              <w:t>pect</w:t>
             </w:r>
             <w:proofErr w:type="spellEnd"/>
             <w:r>
@@ -4357,13 +4366,11 @@
               <w:jc w:val="center"/>
               <w:rPr>
                 <w:rFonts w:ascii="Verdana" w:hAnsi="Verdana"/>
-                <w:color w:val="158466"/>
-              </w:rPr>
-            </w:pPr>
-            <w:r>
-              <w:rPr>
-                <w:rFonts w:ascii="Verdana" w:hAnsi="Verdana"/>
-                <w:color w:val="158466"/>
+              </w:rPr>
+            </w:pPr>
+            <w:r>
+              <w:rPr>
+                <w:rFonts w:ascii="Verdana" w:hAnsi="Verdana"/>
               </w:rPr>
               <w:t>c!</w:t>
             </w:r>
@@ -4436,13 +4443,11 @@
               <w:jc w:val="center"/>
               <w:rPr>
                 <w:rFonts w:ascii="Verdana" w:hAnsi="Verdana"/>
-                <w:color w:val="158466"/>
-              </w:rPr>
-            </w:pPr>
-            <w:r>
-              <w:rPr>
-                <w:rFonts w:ascii="Verdana" w:hAnsi="Verdana"/>
-                <w:color w:val="158466"/>
+              </w:rPr>
+            </w:pPr>
+            <w:r>
+              <w:rPr>
+                <w:rFonts w:ascii="Verdana" w:hAnsi="Verdana"/>
               </w:rPr>
               <w:t>c@</w:t>
             </w:r>
@@ -4515,13 +4520,11 @@
               <w:jc w:val="center"/>
               <w:rPr>
                 <w:rFonts w:ascii="Verdana" w:hAnsi="Verdana"/>
-                <w:color w:val="158466"/>
-              </w:rPr>
-            </w:pPr>
-            <w:r>
-              <w:rPr>
-                <w:rFonts w:ascii="Verdana" w:hAnsi="Verdana"/>
-                <w:color w:val="158466"/>
+              </w:rPr>
+            </w:pPr>
+            <w:r>
+              <w:rPr>
+                <w:rFonts w:ascii="Verdana" w:hAnsi="Verdana"/>
               </w:rPr>
               <w:lastRenderedPageBreak/>
               <w:t>copy</w:t>
@@ -4595,7 +4598,6 @@
               <w:jc w:val="center"/>
               <w:rPr>
                 <w:rFonts w:ascii="Verdana" w:hAnsi="Verdana"/>
-                <w:color w:val="158466"/>
               </w:rPr>
             </w:pPr>
             <w:r>
@@ -4673,13 +4675,11 @@
               <w:jc w:val="center"/>
               <w:rPr>
                 <w:rFonts w:ascii="Verdana" w:hAnsi="Verdana"/>
-                <w:color w:val="158466"/>
-              </w:rPr>
-            </w:pPr>
-            <w:r>
-              <w:rPr>
-                <w:rFonts w:ascii="Verdana" w:hAnsi="Verdana"/>
-                <w:color w:val="158466"/>
+              </w:rPr>
+            </w:pPr>
+            <w:r>
+              <w:rPr>
+                <w:rFonts w:ascii="Verdana" w:hAnsi="Verdana"/>
               </w:rPr>
               <w:t>fill</w:t>
             </w:r>
@@ -5941,13 +5941,11 @@
               <w:jc w:val="center"/>
               <w:rPr>
                 <w:rFonts w:ascii="Verdana" w:hAnsi="Verdana"/>
-                <w:color w:val="158466"/>
-              </w:rPr>
-            </w:pPr>
-            <w:r>
-              <w:rPr>
-                <w:rFonts w:ascii="Verdana" w:hAnsi="Verdana"/>
-                <w:color w:val="158466"/>
+              </w:rPr>
+            </w:pPr>
+            <w:r>
+              <w:rPr>
+                <w:rFonts w:ascii="Verdana" w:hAnsi="Verdana"/>
               </w:rPr>
               <w:t>p!</w:t>
             </w:r>
@@ -6036,13 +6034,11 @@
               <w:jc w:val="center"/>
               <w:rPr>
                 <w:rFonts w:ascii="Verdana" w:hAnsi="Verdana"/>
-                <w:color w:val="158466"/>
-              </w:rPr>
-            </w:pPr>
-            <w:r>
-              <w:rPr>
-                <w:rFonts w:ascii="Verdana" w:hAnsi="Verdana"/>
-                <w:color w:val="158466"/>
+              </w:rPr>
+            </w:pPr>
+            <w:r>
+              <w:rPr>
+                <w:rFonts w:ascii="Verdana" w:hAnsi="Verdana"/>
               </w:rPr>
               <w:t>p@</w:t>
             </w:r>
@@ -6404,7 +6400,6 @@
                 <w:rFonts w:ascii="Verdana" w:hAnsi="Verdana"/>
               </w:rPr>
             </w:pPr>
-            <w:bookmarkStart w:id="0" w:name="_GoBack" w:colFirst="0" w:colLast="0"/>
             <w:r>
               <w:rPr>
                 <w:rFonts w:ascii="Verdana" w:hAnsi="Verdana"/>
@@ -6573,7 +6568,6 @@
           </w:p>
         </w:tc>
       </w:tr>
-      <w:bookmarkEnd w:id="0"/>
       <w:tr>
         <w:tc>
           <w:tcPr>
@@ -6592,16 +6586,8 @@
             <w:r>
               <w:rPr>
                 <w:rFonts w:ascii="Verdana" w:hAnsi="Verdana"/>
-                <w:color w:val="FF0000"/>
-              </w:rPr>
-              <w:t>variable</w:t>
-            </w:r>
-            <w:r>
-              <w:rPr>
-                <w:rFonts w:ascii="Verdana" w:hAnsi="Verdana"/>
-                <w:color w:val="FF0000"/>
-              </w:rPr>
-              <w:t xml:space="preserve"> &lt;name&gt;</w:t>
+              </w:rPr>
+              <w:t>variable &lt;name&gt;</w:t>
             </w:r>
           </w:p>
         </w:tc>

</xml_diff>

<commit_message>
Updated with latest libraries
</commit_message>
<xml_diff>
--- a/documents/MZ System.docx
+++ b/documents/MZ System.docx
@@ -15,6 +15,8 @@
           <w:u w:val="single"/>
         </w:rPr>
       </w:pPr>
+      <w:bookmarkStart w:id="0" w:name="_GoBack"/>
+      <w:bookmarkEnd w:id="0"/>
       <w:r>
         <w:rPr>
           <w:rFonts w:ascii="Verdana" w:hAnsi="Verdana"/>
@@ -278,7 +280,13 @@
         <w:rPr>
           <w:rFonts w:ascii="Verdana" w:hAnsi="Verdana"/>
         </w:rPr>
-        <w:t xml:space="preserve">Words can be marked as </w:t>
+        <w:t>Dictionary w</w:t>
+      </w:r>
+      <w:r>
+        <w:rPr>
+          <w:rFonts w:ascii="Verdana" w:hAnsi="Verdana"/>
+        </w:rPr>
+        <w:t xml:space="preserve">ords can be marked as </w:t>
       </w:r>
       <w:r>
         <w:rPr>
@@ -292,7 +300,13 @@
         <w:rPr>
           <w:rFonts w:ascii="Verdana" w:hAnsi="Verdana"/>
         </w:rPr>
-        <w:t>. This means that they are not added to the internal dictionary at the end of a module compilation.</w:t>
+        <w:t>. This means that they are not added to the internal dictionary at the end of a module compilation</w:t>
+      </w:r>
+      <w:r>
+        <w:rPr>
+          <w:rFonts w:ascii="Verdana" w:hAnsi="Verdana"/>
+        </w:rPr>
+        <w:t xml:space="preserve"> (or if added interactively as may be possible in a later version, they will be removed from the internal dictionary at the end of a module compilation).</w:t>
       </w:r>
     </w:p>
     <w:p>
@@ -317,7 +331,25 @@
         <w:rPr>
           <w:rFonts w:ascii="Verdana" w:hAnsi="Verdana"/>
         </w:rPr>
-        <w:t xml:space="preserve">Words can be marked as </w:t>
+        <w:t>Dictionary words</w:t>
+      </w:r>
+      <w:r>
+        <w:rPr>
+          <w:rFonts w:ascii="Verdana" w:hAnsi="Verdana"/>
+        </w:rPr>
+        <w:t xml:space="preserve"> can </w:t>
+      </w:r>
+      <w:r>
+        <w:rPr>
+          <w:rFonts w:ascii="Verdana" w:hAnsi="Verdana"/>
+        </w:rPr>
+        <w:t xml:space="preserve">also </w:t>
+      </w:r>
+      <w:r>
+        <w:rPr>
+          <w:rFonts w:ascii="Verdana" w:hAnsi="Verdana"/>
+        </w:rPr>
+        <w:t xml:space="preserve">be marked as </w:t>
       </w:r>
       <w:r>
         <w:rPr>
@@ -331,7 +363,25 @@
         <w:rPr>
           <w:rFonts w:ascii="Verdana" w:hAnsi="Verdana"/>
         </w:rPr>
-        <w:t>This means they cannot be executed by the user typing in to the console, because they’d probably crash it – these are words that manipulate the return stack.</w:t>
+        <w:t>This means they cannot be executed by the user typing in to the console</w:t>
+      </w:r>
+      <w:r>
+        <w:rPr>
+          <w:rFonts w:ascii="Verdana" w:hAnsi="Verdana"/>
+        </w:rPr>
+        <w:t xml:space="preserve"> or as part of a text being loaded</w:t>
+      </w:r>
+      <w:r>
+        <w:rPr>
+          <w:rFonts w:ascii="Verdana" w:hAnsi="Verdana"/>
+        </w:rPr>
+        <w:t>, because they’d probably crash it – these are words that manipulate the return stack</w:t>
+      </w:r>
+      <w:r>
+        <w:rPr>
+          <w:rFonts w:ascii="Verdana" w:hAnsi="Verdana"/>
+        </w:rPr>
+        <w:t xml:space="preserve"> for example.</w:t>
       </w:r>
     </w:p>
     <w:p>
@@ -476,21 +526,7 @@
         <w:rPr>
           <w:rFonts w:ascii="Verdana" w:hAnsi="Verdana"/>
         </w:rPr>
-        <w:t xml:space="preserve">Immediate words are like FORTH, they execute whether they are compiled or interpreted. They are used for words that are run on the fly, such as “if” “begin” “private” and “variable”. In the Python based compiler there are no immediate words in the </w:t>
-      </w:r>
-      <w:proofErr w:type="gramStart"/>
-      <w:r>
-        <w:rPr>
-          <w:rFonts w:ascii="Verdana" w:hAnsi="Verdana"/>
-        </w:rPr>
-        <w:t>dictionary ;</w:t>
-      </w:r>
-      <w:proofErr w:type="gramEnd"/>
-      <w:r>
-        <w:rPr>
-          <w:rFonts w:ascii="Verdana" w:hAnsi="Verdana"/>
-        </w:rPr>
-        <w:t xml:space="preserve"> these words are hard coded into the compiler (because you’d have to write a Z80 emulator…..).</w:t>
+        <w:t xml:space="preserve">Immediate words are like FORTH, they execute whether they are compiled or interpreted. They are used for words that are run on the fly, such as “if” “begin” “private” and “variable”. </w:t>
       </w:r>
     </w:p>
     <w:p>
@@ -1354,11 +1390,16 @@
     </w:p>
     <w:p>
       <w:pPr>
-        <w:pStyle w:val="Standard"/>
         <w:rPr>
           <w:rFonts w:ascii="Verdana" w:hAnsi="Verdana"/>
         </w:rPr>
       </w:pPr>
+      <w:r>
+        <w:rPr>
+          <w:rFonts w:ascii="Verdana" w:hAnsi="Verdana"/>
+        </w:rPr>
+        <w:br w:type="page"/>
+      </w:r>
     </w:p>
     <w:p>
       <w:pPr>
@@ -5041,7 +5082,6 @@
                 <w:rFonts w:ascii="Verdana" w:hAnsi="Verdana"/>
               </w:rPr>
             </w:pPr>
-            <w:bookmarkStart w:id="0" w:name="_GoBack" w:colFirst="0" w:colLast="0"/>
             <w:proofErr w:type="spellStart"/>
             <w:r>
               <w:rPr>
@@ -5107,7 +5147,6 @@
           </w:p>
         </w:tc>
       </w:tr>
-      <w:bookmarkEnd w:id="0"/>
       <w:tr>
         <w:tc>
           <w:tcPr>

</xml_diff>